<commit_message>
i don't care anymore :'(
</commit_message>
<xml_diff>
--- a/hw4/HW4.docx
+++ b/hw4/HW4.docx
@@ -60,8 +60,13 @@
         <w:br/>
         <w:t xml:space="preserve">2. </w:t>
       </w:r>
-      <w:r>
-        <w:t>Xcelium screenshots shown below:</w:t>
+      <w:proofErr w:type="spellStart"/>
+      <w:r>
+        <w:t>Xcelium</w:t>
+      </w:r>
+      <w:proofErr w:type="spellEnd"/>
+      <w:r>
+        <w:t xml:space="preserve"> screenshots shown below:</w:t>
       </w:r>
       <w:r>
         <w:br/>
@@ -281,6 +286,1338 @@
           </wp:inline>
         </w:drawing>
       </w:r>
+    </w:p>
+    <w:p>
+      <w:r>
+        <w:br w:type="page"/>
+      </w:r>
+      <w:r>
+        <w:lastRenderedPageBreak/>
+        <w:t>5. Copied in supporting files:</w:t>
+      </w:r>
+    </w:p>
+    <w:p>
+      <w:pPr>
+        <w:rPr>
+          <w:b/>
+          <w:bCs/>
+        </w:rPr>
+      </w:pPr>
+      <w:proofErr w:type="spellStart"/>
+      <w:r>
+        <w:rPr>
+          <w:b/>
+          <w:bCs/>
+        </w:rPr>
+        <w:t>alu.v</w:t>
+      </w:r>
+      <w:proofErr w:type="spellEnd"/>
+      <w:r>
+        <w:rPr>
+          <w:b/>
+          <w:bCs/>
+        </w:rPr>
+        <w:t>:</w:t>
+      </w:r>
+    </w:p>
+    <w:p>
+      <w:r>
+        <w:t>`timescale 1ps/1ps</w:t>
+      </w:r>
+    </w:p>
+    <w:p/>
+    <w:p>
+      <w:r>
+        <w:t>module alu(</w:t>
+      </w:r>
+    </w:p>
+    <w:p>
+      <w:r>
+        <w:t xml:space="preserve">    input [7:0] </w:t>
+      </w:r>
+      <w:proofErr w:type="spellStart"/>
+      <w:r>
+        <w:t>a,b</w:t>
+      </w:r>
+      <w:proofErr w:type="spellEnd"/>
+      <w:r>
+        <w:t>,</w:t>
+      </w:r>
+    </w:p>
+    <w:p>
+      <w:r>
+        <w:t xml:space="preserve">    input [2:0] F,</w:t>
+      </w:r>
+    </w:p>
+    <w:p>
+      <w:r>
+        <w:t xml:space="preserve">    output [7:0] Q,</w:t>
+      </w:r>
+    </w:p>
+    <w:p>
+      <w:r>
+        <w:t xml:space="preserve">    output Cout</w:t>
+      </w:r>
+    </w:p>
+    <w:p>
+      <w:r>
+        <w:t>);</w:t>
+      </w:r>
+    </w:p>
+    <w:p/>
+    <w:p>
+      <w:r>
+        <w:t xml:space="preserve">    assign {</w:t>
+      </w:r>
+      <w:proofErr w:type="spellStart"/>
+      <w:r>
+        <w:t>Cout,Q</w:t>
+      </w:r>
+      <w:proofErr w:type="spellEnd"/>
+      <w:r>
+        <w:t xml:space="preserve">} = (F == 3'b000) ? </w:t>
+      </w:r>
+      <w:proofErr w:type="spellStart"/>
+      <w:r>
+        <w:t>a+b</w:t>
+      </w:r>
+      <w:proofErr w:type="spellEnd"/>
+      <w:r>
+        <w:t xml:space="preserve"> :</w:t>
+      </w:r>
+    </w:p>
+    <w:p>
+      <w:r>
+        <w:t xml:space="preserve">        (F == 3'b001) ? a-b :</w:t>
+      </w:r>
+    </w:p>
+    <w:p>
+      <w:r>
+        <w:t xml:space="preserve">        (F == 3'b010) ? {1'bx,a|b} :</w:t>
+      </w:r>
+    </w:p>
+    <w:p>
+      <w:r>
+        <w:t xml:space="preserve">        (F == 3'b011) ? {1'bx,a&amp;b} :</w:t>
+      </w:r>
+    </w:p>
+    <w:p>
+      <w:r>
+        <w:t xml:space="preserve">        (F == 3'b100) ? {1'bx,a^b} :</w:t>
+      </w:r>
+    </w:p>
+    <w:p>
+      <w:r>
+        <w:t xml:space="preserve">        (F == 3'b101) ? {1'bx,~a} :</w:t>
+      </w:r>
+    </w:p>
+    <w:p>
+      <w:r>
+        <w:t xml:space="preserve">        (F == 3'b110) ? {1'bx,a} &lt;&lt; 1 :</w:t>
+      </w:r>
+    </w:p>
+    <w:p>
+      <w:r>
+        <w:t xml:space="preserve">        (F == 3'b111) ? a &gt;&gt; 1 : 0;</w:t>
+      </w:r>
+    </w:p>
+    <w:p/>
+    <w:p>
+      <w:proofErr w:type="spellStart"/>
+      <w:r>
+        <w:t>endmodule</w:t>
+      </w:r>
+      <w:proofErr w:type="spellEnd"/>
+    </w:p>
+    <w:p/>
+    <w:p>
+      <w:pPr>
+        <w:rPr>
+          <w:b/>
+          <w:bCs/>
+        </w:rPr>
+      </w:pPr>
+      <w:proofErr w:type="spellStart"/>
+      <w:r>
+        <w:rPr>
+          <w:b/>
+          <w:bCs/>
+        </w:rPr>
+        <w:t>alu_tb.v</w:t>
+      </w:r>
+      <w:proofErr w:type="spellEnd"/>
+      <w:r>
+        <w:rPr>
+          <w:b/>
+          <w:bCs/>
+        </w:rPr>
+        <w:t>:</w:t>
+      </w:r>
+    </w:p>
+    <w:p>
+      <w:r>
+        <w:t>`timescale 1ns/10ps</w:t>
+      </w:r>
+    </w:p>
+    <w:p/>
+    <w:p>
+      <w:r>
+        <w:t xml:space="preserve">module </w:t>
+      </w:r>
+      <w:proofErr w:type="spellStart"/>
+      <w:r>
+        <w:t>alu_tb</w:t>
+      </w:r>
+      <w:proofErr w:type="spellEnd"/>
+      <w:r>
+        <w:t>;</w:t>
+      </w:r>
+    </w:p>
+    <w:p>
+      <w:r>
+        <w:lastRenderedPageBreak/>
+        <w:t xml:space="preserve">    reg [7:0] </w:t>
+      </w:r>
+      <w:proofErr w:type="spellStart"/>
+      <w:r>
+        <w:t>a,b</w:t>
+      </w:r>
+      <w:proofErr w:type="spellEnd"/>
+      <w:r>
+        <w:t>;</w:t>
+      </w:r>
+    </w:p>
+    <w:p>
+      <w:r>
+        <w:t xml:space="preserve">    reg [2:0] F;</w:t>
+      </w:r>
+    </w:p>
+    <w:p>
+      <w:r>
+        <w:t xml:space="preserve">    wire [7:0] Q;</w:t>
+      </w:r>
+    </w:p>
+    <w:p>
+      <w:r>
+        <w:t xml:space="preserve">    wire Cout;</w:t>
+      </w:r>
+    </w:p>
+    <w:p/>
+    <w:p>
+      <w:r>
+        <w:t xml:space="preserve">    alu </w:t>
+      </w:r>
+      <w:proofErr w:type="spellStart"/>
+      <w:r>
+        <w:t>myalu</w:t>
+      </w:r>
+      <w:proofErr w:type="spellEnd"/>
+      <w:r>
+        <w:t>(</w:t>
+      </w:r>
+      <w:proofErr w:type="spellStart"/>
+      <w:r>
+        <w:t>a,b,F,Q,Cout</w:t>
+      </w:r>
+      <w:proofErr w:type="spellEnd"/>
+      <w:r>
+        <w:t>);</w:t>
+      </w:r>
+    </w:p>
+    <w:p>
+      <w:r>
+        <w:t xml:space="preserve">    </w:t>
+      </w:r>
+    </w:p>
+    <w:p>
+      <w:r>
+        <w:t xml:space="preserve">    always</w:t>
+      </w:r>
+    </w:p>
+    <w:p>
+      <w:r>
+        <w:t xml:space="preserve">    begin</w:t>
+      </w:r>
+    </w:p>
+    <w:p>
+      <w:r>
+        <w:t xml:space="preserve">        $</w:t>
+      </w:r>
+      <w:proofErr w:type="spellStart"/>
+      <w:r>
+        <w:t>dumpfile</w:t>
+      </w:r>
+      <w:proofErr w:type="spellEnd"/>
+      <w:r>
+        <w:t>("</w:t>
+      </w:r>
+      <w:proofErr w:type="spellStart"/>
+      <w:r>
+        <w:t>alu.vcd</w:t>
+      </w:r>
+      <w:proofErr w:type="spellEnd"/>
+      <w:r>
+        <w:t>");</w:t>
+      </w:r>
+    </w:p>
+    <w:p>
+      <w:r>
+        <w:t xml:space="preserve">        $</w:t>
+      </w:r>
+      <w:proofErr w:type="spellStart"/>
+      <w:r>
+        <w:t>dumpvars</w:t>
+      </w:r>
+      <w:proofErr w:type="spellEnd"/>
+      <w:r>
+        <w:t>(0,alu_tb);</w:t>
+      </w:r>
+    </w:p>
+    <w:p/>
+    <w:p>
+      <w:r>
+        <w:t xml:space="preserve">        a = 3;</w:t>
+      </w:r>
+    </w:p>
+    <w:p>
+      <w:r>
+        <w:t xml:space="preserve">        b = 5;</w:t>
+      </w:r>
+    </w:p>
+    <w:p>
+      <w:r>
+        <w:t xml:space="preserve">        F = 0;</w:t>
+      </w:r>
+    </w:p>
+    <w:p>
+      <w:r>
+        <w:t xml:space="preserve">        #10</w:t>
+      </w:r>
+    </w:p>
+    <w:p>
+      <w:r>
+        <w:t xml:space="preserve">        a = 250;</w:t>
+      </w:r>
+    </w:p>
+    <w:p>
+      <w:r>
+        <w:t xml:space="preserve">        b = 6;</w:t>
+      </w:r>
+    </w:p>
+    <w:p>
+      <w:r>
+        <w:t xml:space="preserve">        #10</w:t>
+      </w:r>
+    </w:p>
+    <w:p>
+      <w:r>
+        <w:t xml:space="preserve">        F = 1;</w:t>
+      </w:r>
+    </w:p>
+    <w:p>
+      <w:r>
+        <w:t xml:space="preserve">        #10</w:t>
+      </w:r>
+    </w:p>
+    <w:p>
+      <w:r>
+        <w:t xml:space="preserve">        a = 6;</w:t>
+      </w:r>
+    </w:p>
+    <w:p>
+      <w:r>
+        <w:t xml:space="preserve">        b = 250;</w:t>
+      </w:r>
+    </w:p>
+    <w:p>
+      <w:r>
+        <w:t xml:space="preserve">        #10</w:t>
+      </w:r>
+    </w:p>
+    <w:p>
+      <w:r>
+        <w:t xml:space="preserve">        F = 2;</w:t>
+      </w:r>
+    </w:p>
+    <w:p>
+      <w:r>
+        <w:t xml:space="preserve">        #10</w:t>
+      </w:r>
+    </w:p>
+    <w:p>
+      <w:r>
+        <w:lastRenderedPageBreak/>
+        <w:t xml:space="preserve">        F = 3;</w:t>
+      </w:r>
+    </w:p>
+    <w:p>
+      <w:r>
+        <w:t xml:space="preserve">        #10</w:t>
+      </w:r>
+    </w:p>
+    <w:p>
+      <w:r>
+        <w:t xml:space="preserve">        F = 4;</w:t>
+      </w:r>
+    </w:p>
+    <w:p>
+      <w:r>
+        <w:t xml:space="preserve">        #10</w:t>
+      </w:r>
+    </w:p>
+    <w:p>
+      <w:r>
+        <w:t xml:space="preserve">        F = 5;</w:t>
+      </w:r>
+    </w:p>
+    <w:p>
+      <w:r>
+        <w:t xml:space="preserve">        #10</w:t>
+      </w:r>
+    </w:p>
+    <w:p>
+      <w:r>
+        <w:t xml:space="preserve">        F = 6;</w:t>
+      </w:r>
+    </w:p>
+    <w:p>
+      <w:r>
+        <w:t xml:space="preserve">        #10</w:t>
+      </w:r>
+    </w:p>
+    <w:p>
+      <w:r>
+        <w:t xml:space="preserve">        F = 7;</w:t>
+      </w:r>
+    </w:p>
+    <w:p>
+      <w:r>
+        <w:t xml:space="preserve">        #10</w:t>
+      </w:r>
+    </w:p>
+    <w:p/>
+    <w:p>
+      <w:r>
+        <w:t xml:space="preserve">        $finish;</w:t>
+      </w:r>
+    </w:p>
+    <w:p>
+      <w:r>
+        <w:t xml:space="preserve">    end</w:t>
+      </w:r>
+    </w:p>
+    <w:p>
+      <w:proofErr w:type="spellStart"/>
+      <w:r>
+        <w:t>endmodule</w:t>
+      </w:r>
+      <w:proofErr w:type="spellEnd"/>
+    </w:p>
+    <w:p/>
+    <w:p>
+      <w:pPr>
+        <w:rPr>
+          <w:b/>
+          <w:bCs/>
+        </w:rPr>
+      </w:pPr>
+      <w:proofErr w:type="spellStart"/>
+      <w:r>
+        <w:rPr>
+          <w:b/>
+          <w:bCs/>
+        </w:rPr>
+        <w:t>alu.sdc</w:t>
+      </w:r>
+      <w:proofErr w:type="spellEnd"/>
+      <w:r>
+        <w:rPr>
+          <w:b/>
+          <w:bCs/>
+        </w:rPr>
+        <w:t>:</w:t>
+      </w:r>
+    </w:p>
+    <w:p>
+      <w:proofErr w:type="spellStart"/>
+      <w:r>
+        <w:t>set_max_delay</w:t>
+      </w:r>
+      <w:proofErr w:type="spellEnd"/>
+      <w:r>
+        <w:t xml:space="preserve"> 1 -from [</w:t>
+      </w:r>
+      <w:proofErr w:type="spellStart"/>
+      <w:r>
+        <w:t>all_inputs</w:t>
+      </w:r>
+      <w:proofErr w:type="spellEnd"/>
+      <w:r>
+        <w:t>] -to [</w:t>
+      </w:r>
+      <w:proofErr w:type="spellStart"/>
+      <w:r>
+        <w:t>all_outputs</w:t>
+      </w:r>
+      <w:proofErr w:type="spellEnd"/>
+      <w:r>
+        <w:t>]</w:t>
+      </w:r>
+    </w:p>
+    <w:p/>
+    <w:p>
+      <w:pPr>
+        <w:rPr>
+          <w:b/>
+          <w:bCs/>
+        </w:rPr>
+      </w:pPr>
+      <w:proofErr w:type="spellStart"/>
+      <w:r>
+        <w:rPr>
+          <w:b/>
+          <w:bCs/>
+        </w:rPr>
+        <w:t>alu_syn.v</w:t>
+      </w:r>
+      <w:proofErr w:type="spellEnd"/>
+      <w:r>
+        <w:rPr>
+          <w:b/>
+          <w:bCs/>
+        </w:rPr>
+        <w:t>:</w:t>
+      </w:r>
+    </w:p>
+    <w:p/>
+    <w:p>
+      <w:r>
+        <w:t>// Generated by Cadence Genus(TM) Synthesis Solution 18.14-s037_1</w:t>
+      </w:r>
+    </w:p>
+    <w:p>
+      <w:r>
+        <w:t>// Generated on: Nov 14 2024 04:40:46 CST (Nov 14 2024 10:40:46 UTC)</w:t>
+      </w:r>
+    </w:p>
+    <w:p/>
+    <w:p>
+      <w:r>
+        <w:t xml:space="preserve">// Verification Directory </w:t>
+      </w:r>
+      <w:proofErr w:type="spellStart"/>
+      <w:r>
+        <w:t>fv</w:t>
+      </w:r>
+      <w:proofErr w:type="spellEnd"/>
+      <w:r>
+        <w:t xml:space="preserve">/alu </w:t>
+      </w:r>
+    </w:p>
+    <w:p/>
+    <w:p>
+      <w:r>
+        <w:t>module alu(a, b, F, Q, Cout);</w:t>
+      </w:r>
+    </w:p>
+    <w:p>
+      <w:r>
+        <w:lastRenderedPageBreak/>
+        <w:t xml:space="preserve">  input [7:0] a, b;</w:t>
+      </w:r>
+    </w:p>
+    <w:p>
+      <w:r>
+        <w:t xml:space="preserve">  input [2:0] F;</w:t>
+      </w:r>
+    </w:p>
+    <w:p>
+      <w:r>
+        <w:t xml:space="preserve">  output [7:0] Q;</w:t>
+      </w:r>
+    </w:p>
+    <w:p>
+      <w:r>
+        <w:t xml:space="preserve">  output Cout;</w:t>
+      </w:r>
+    </w:p>
+    <w:p>
+      <w:r>
+        <w:t xml:space="preserve">  wire [7:0] a, b;</w:t>
+      </w:r>
+    </w:p>
+    <w:p>
+      <w:r>
+        <w:t xml:space="preserve">  wire [2:0] F;</w:t>
+      </w:r>
+    </w:p>
+    <w:p>
+      <w:r>
+        <w:t xml:space="preserve">  wire [7:0] Q;</w:t>
+      </w:r>
+    </w:p>
+    <w:p>
+      <w:r>
+        <w:t xml:space="preserve">  wire Cout;</w:t>
+      </w:r>
+    </w:p>
+    <w:p>
+      <w:r>
+        <w:t xml:space="preserve">  wire UNCONNECTED, n_0, n_1, n_2, n_3, n_4, n_5, n_6;</w:t>
+      </w:r>
+    </w:p>
+    <w:p>
+      <w:r>
+        <w:t xml:space="preserve">  wire n_7, n_8, n_9, n_10, n_11, n_12, n_13, n_14;</w:t>
+      </w:r>
+    </w:p>
+    <w:p>
+      <w:r>
+        <w:t xml:space="preserve">  wire n_15, n_16, n_17, n_18, n_19, n_20, n_21, n_22;</w:t>
+      </w:r>
+    </w:p>
+    <w:p>
+      <w:r>
+        <w:t xml:space="preserve">  wire n_23, n_24, n_25, n_26, n_27, n_28, n_29, n_30;</w:t>
+      </w:r>
+    </w:p>
+    <w:p>
+      <w:r>
+        <w:t xml:space="preserve">  wire n_31, n_32, n_33, n_34, n_35, n_36, n_37, n_38;</w:t>
+      </w:r>
+    </w:p>
+    <w:p>
+      <w:r>
+        <w:t xml:space="preserve">  wire n_39, n_40, n_41, n_42, n_43, n_44, n_45, n_46;</w:t>
+      </w:r>
+    </w:p>
+    <w:p>
+      <w:r>
+        <w:t xml:space="preserve">  wire n_47, n_48, n_49, n_50, n_51, n_52, n_53, n_54;</w:t>
+      </w:r>
+    </w:p>
+    <w:p>
+      <w:r>
+        <w:t xml:space="preserve">  wire n_56, n_58, n_59, n_60, n_61, n_62, n_63, n_64;</w:t>
+      </w:r>
+    </w:p>
+    <w:p>
+      <w:r>
+        <w:t xml:space="preserve">  wire n_65, n_66, n_67, n_68, n_69, n_70, n_71, n_72;</w:t>
+      </w:r>
+    </w:p>
+    <w:p>
+      <w:r>
+        <w:t xml:space="preserve">  wire n_73, n_74, n_75, n_76, n_77, n_78, n_79, n_81;</w:t>
+      </w:r>
+    </w:p>
+    <w:p>
+      <w:r>
+        <w:t xml:space="preserve">  wire n_83, n_84, n_85, n_87, n_88, n_89, n_91, n_93;</w:t>
+      </w:r>
+    </w:p>
+    <w:p>
+      <w:r>
+        <w:t xml:space="preserve">  wire n_94, n_95, n_96, n_98, n_100, n_102, n_103, n_104;</w:t>
+      </w:r>
+    </w:p>
+    <w:p>
+      <w:r>
+        <w:t xml:space="preserve">  wire n_106, n_107, n_108, n_109, n_111, n_132;</w:t>
+      </w:r>
+    </w:p>
+    <w:p>
+      <w:r>
+        <w:t xml:space="preserve">  NAND2_X1 g3341__8780(.A1 (n_111), .A2 (n_67), .ZN (Q[7]));</w:t>
+      </w:r>
+    </w:p>
+    <w:p>
+      <w:r>
+        <w:t xml:space="preserve">  OAI211_X1 g3343__4296(.A (n_109), .B (n_76), .C1 (n_21), .C2 (a[7]),</w:t>
+      </w:r>
+    </w:p>
+    <w:p>
+      <w:r>
+        <w:t xml:space="preserve">       .ZN (n_111));</w:t>
+      </w:r>
+    </w:p>
+    <w:p>
+      <w:r>
+        <w:t xml:space="preserve">  MUX2_X1 g3342__3772(.A (n_108), .B (n_40), .S (F[2]), .Z (Cout));</w:t>
+      </w:r>
+    </w:p>
+    <w:p>
+      <w:r>
+        <w:t xml:space="preserve">  MUX2_X1 g3344__1474(.A (n_107), .B (n_41), .S (F[1]), .Z (n_109));</w:t>
+      </w:r>
+    </w:p>
+    <w:p>
+      <w:r>
+        <w:lastRenderedPageBreak/>
+        <w:t xml:space="preserve">  XNOR2_X1 g3345__4547(.A (n_106), .B (n_27), .ZN (n_108));</w:t>
+      </w:r>
+    </w:p>
+    <w:p>
+      <w:r>
+        <w:t xml:space="preserve">  FA_X1 g3346__9682(.A (n_25), .B (a[7]), .CI (n_102), .CO (n_106), .S</w:t>
+      </w:r>
+    </w:p>
+    <w:p>
+      <w:r>
+        <w:t xml:space="preserve">       (n_107));</w:t>
+      </w:r>
+    </w:p>
+    <w:p>
+      <w:r>
+        <w:t xml:space="preserve">  OAI211_X1 g3347__2683(.A (n_104), .B (n_74), .C1 (n_46), .C2 (a[6]),</w:t>
+      </w:r>
+    </w:p>
+    <w:p>
+      <w:r>
+        <w:t xml:space="preserve">       .ZN (Q[6]));</w:t>
+      </w:r>
+    </w:p>
+    <w:p>
+      <w:r>
+        <w:t xml:space="preserve">  OAI21_X1 g3348__1309(.A (n_44), .B1 (n_103), .B2 (F[1]), .ZN (n_104));</w:t>
+      </w:r>
+    </w:p>
+    <w:p>
+      <w:r>
+        <w:t xml:space="preserve">  FA_X1 g3349__6877(.A (n_28), .B (a[6]), .CI (n_132), .CO (n_102), .S</w:t>
+      </w:r>
+    </w:p>
+    <w:p>
+      <w:r>
+        <w:t xml:space="preserve">       (n_103));</w:t>
+      </w:r>
+    </w:p>
+    <w:p>
+      <w:r>
+        <w:t xml:space="preserve">  OR2_X1 g3350__2900(.A1 (n_100), .A2 (n_77), .ZN (Q[5]));</w:t>
+      </w:r>
+    </w:p>
+    <w:p>
+      <w:r>
+        <w:t xml:space="preserve">  NOR4_X1 g3351__2391(.A1 (n_98), .A2 (n_20), .A3 (n_12), .A4 (F[2]),</w:t>
+      </w:r>
+    </w:p>
+    <w:p>
+      <w:r>
+        <w:t xml:space="preserve">       .ZN (n_100));</w:t>
+      </w:r>
+    </w:p>
+    <w:p>
+      <w:r>
+        <w:t xml:space="preserve">  OAI211_X1 g3352__7675(.A (n_96), .B (n_71), .C1 (n_51), .C2 (a[4]),</w:t>
+      </w:r>
+    </w:p>
+    <w:p>
+      <w:r>
+        <w:t xml:space="preserve">       .ZN (Q[4]));</w:t>
+      </w:r>
+    </w:p>
+    <w:p>
+      <w:r>
+        <w:t xml:space="preserve">  AOI211_X1 g3353__7118(.A (F[1]), .B (n_95), .C1 (n_94), .C2 (n_93),</w:t>
+      </w:r>
+    </w:p>
+    <w:p>
+      <w:r>
+        <w:t xml:space="preserve">       .ZN (n_98));</w:t>
+      </w:r>
+    </w:p>
+    <w:p>
+      <w:r>
+        <w:t xml:space="preserve">  OAI21_X1 g3355__1786(.A (n_43), .B1 (n_91), .B2 (F[1]), .ZN (n_96));</w:t>
+      </w:r>
+    </w:p>
+    <w:p>
+      <w:r>
+        <w:t xml:space="preserve">  NOR2_X1 g3356__5953(.A1 (n_94), .A2 (n_93), .ZN (n_95));</w:t>
+      </w:r>
+    </w:p>
+    <w:p>
+      <w:r>
+        <w:t xml:space="preserve">  FA_X1 g3358__5703(.A (n_31), .B (a[4]), .CI (n_87), .CO (n_94), .S</w:t>
+      </w:r>
+    </w:p>
+    <w:p>
+      <w:r>
+        <w:t xml:space="preserve">       (n_91));</w:t>
+      </w:r>
+    </w:p>
+    <w:p>
+      <w:r>
+        <w:t xml:space="preserve">  OAI211_X1 g3359__7114(.A (n_89), .B (n_69), .C1 (n_42), .C2 (a[3]),</w:t>
+      </w:r>
+    </w:p>
+    <w:p>
+      <w:r>
+        <w:t xml:space="preserve">       .ZN (Q[3]));</w:t>
+      </w:r>
+    </w:p>
+    <w:p>
+      <w:r>
+        <w:t xml:space="preserve">  OAI21_X1 g3360__5266(.A (n_48), .B1 (n_88), .B2 (F[1]), .ZN (n_89));</w:t>
+      </w:r>
+    </w:p>
+    <w:p>
+      <w:r>
+        <w:t xml:space="preserve">  FA_X1 g3361__2250(.A (n_34), .B (a[3]), .CI (n_83), .CO (n_87), .S</w:t>
+      </w:r>
+    </w:p>
+    <w:p>
+      <w:r>
+        <w:t xml:space="preserve">       (n_88));</w:t>
+      </w:r>
+    </w:p>
+    <w:p>
+      <w:r>
+        <w:t xml:space="preserve">  OAI211_X1 g3362__6083(.A (n_85), .B (n_70), .C1 (n_47), .C2 (a[2]),</w:t>
+      </w:r>
+    </w:p>
+    <w:p>
+      <w:r>
+        <w:t xml:space="preserve">       .ZN (Q[2]));</w:t>
+      </w:r>
+    </w:p>
+    <w:p>
+      <w:r>
+        <w:lastRenderedPageBreak/>
+        <w:t xml:space="preserve">  OAI21_X1 g3363__2703(.A (n_45), .B1 (n_84), .B2 (F[1]), .ZN (n_85));</w:t>
+      </w:r>
+    </w:p>
+    <w:p>
+      <w:r>
+        <w:t xml:space="preserve">  FA_X1 g3364__5795(.A (n_26), .B (a[2]), .CI (n_78), .CO (n_83), .S</w:t>
+      </w:r>
+    </w:p>
+    <w:p>
+      <w:r>
+        <w:t xml:space="preserve">       (n_84));</w:t>
+      </w:r>
+    </w:p>
+    <w:p>
+      <w:r>
+        <w:t xml:space="preserve">  OAI211_X1 g3365__7344(.A (n_81), .B (n_75), .C1 (n_53), .C2 (a[1]),</w:t>
+      </w:r>
+    </w:p>
+    <w:p>
+      <w:r>
+        <w:t xml:space="preserve">       .ZN (Q[1]));</w:t>
+      </w:r>
+    </w:p>
+    <w:p>
+      <w:r>
+        <w:t xml:space="preserve">  OAI21_X1 g3366__1840(.A (n_54), .B1 (n_79), .B2 (F[1]), .ZN (n_81));</w:t>
+      </w:r>
+    </w:p>
+    <w:p>
+      <w:r>
+        <w:t xml:space="preserve">  OAI221_X1 g3368__5019(.A (n_66), .B1 (n_68), .B2 (F[2]), .C1 (n_35),</w:t>
+      </w:r>
+    </w:p>
+    <w:p>
+      <w:r>
+        <w:t xml:space="preserve">       .C2 (a[0]), .ZN (Q[0]));</w:t>
+      </w:r>
+    </w:p>
+    <w:p>
+      <w:r>
+        <w:t xml:space="preserve">  FA_X1 g3367__1857(.A (n_38), .B (a[1]), .CI (n_24), .CO (n_78), .S</w:t>
+      </w:r>
+    </w:p>
+    <w:p>
+      <w:r>
+        <w:t xml:space="preserve">       (n_79));</w:t>
+      </w:r>
+    </w:p>
+    <w:p>
+      <w:r>
+        <w:t xml:space="preserve">  OAI221_X1 g3370__9906(.A (n_59), .B1 (n_49), .B2 (a[5]), .C1 (n_37),</w:t>
+      </w:r>
+    </w:p>
+    <w:p>
+      <w:r>
+        <w:t xml:space="preserve">       .C2 (n_76), .ZN (n_77));</w:t>
+      </w:r>
+    </w:p>
+    <w:p>
+      <w:r>
+        <w:t xml:space="preserve">  AOI221_X1 g3371__8780(.A (n_64), .B1 (n_73), .B2 (a[0]), .C1 (n_72),</w:t>
+      </w:r>
+    </w:p>
+    <w:p>
+      <w:r>
+        <w:t xml:space="preserve">       .C2 (a[2]), .ZN (n_75));</w:t>
+      </w:r>
+    </w:p>
+    <w:p>
+      <w:r>
+        <w:t xml:space="preserve">  AOI221_X1 g3372__4296(.A (n_60), .B1 (n_73), .B2 (a[5]), .C1 (n_72),</w:t>
+      </w:r>
+    </w:p>
+    <w:p>
+      <w:r>
+        <w:t xml:space="preserve">       .C2 (a[7]), .ZN (n_74));</w:t>
+      </w:r>
+    </w:p>
+    <w:p>
+      <w:r>
+        <w:t xml:space="preserve">  AOI221_X1 g3373__3772(.A (n_62), .B1 (n_73), .B2 (a[3]), .C1 (n_72),</w:t>
+      </w:r>
+    </w:p>
+    <w:p>
+      <w:r>
+        <w:t xml:space="preserve">       .C2 (a[5]), .ZN (n_71));</w:t>
+      </w:r>
+    </w:p>
+    <w:p>
+      <w:r>
+        <w:t xml:space="preserve">  AOI221_X1 g3376__1474(.A (n_58), .B1 (n_73), .B2 (a[1]), .C1 (n_72),</w:t>
+      </w:r>
+    </w:p>
+    <w:p>
+      <w:r>
+        <w:t xml:space="preserve">       .C2 (a[3]), .ZN (n_70));</w:t>
+      </w:r>
+    </w:p>
+    <w:p>
+      <w:r>
+        <w:t xml:space="preserve">  AOI221_X1 g3377__4547(.A (n_61), .B1 (n_73), .B2 (a[2]), .C1 (n_72),</w:t>
+      </w:r>
+    </w:p>
+    <w:p>
+      <w:r>
+        <w:t xml:space="preserve">       .C2 (a[4]), .ZN (n_69));</w:t>
+      </w:r>
+    </w:p>
+    <w:p>
+      <w:r>
+        <w:t xml:space="preserve">  AOI222_X1 g3369__9682(.A1 (n_29), .A2 (b[0]), .B1 (n_65), .B2 (n_11),</w:t>
+      </w:r>
+    </w:p>
+    <w:p>
+      <w:r>
+        <w:t xml:space="preserve">       .C1 (n_36), .C2 (a[0]), .ZN (n_68));</w:t>
+      </w:r>
+    </w:p>
+    <w:p>
+      <w:r>
+        <w:t xml:space="preserve">  AOI22_X1 g3375__2683(.A1 (n_39), .A2 (n_52), .B1 (n_73), .B2 (a[6]),</w:t>
+      </w:r>
+    </w:p>
+    <w:p>
+      <w:r>
+        <w:t xml:space="preserve">       .ZN (n_67));</w:t>
+      </w:r>
+    </w:p>
+    <w:p>
+      <w:r>
+        <w:lastRenderedPageBreak/>
+        <w:t xml:space="preserve">  AOI22_X1 g3378__1309(.A1 (n_63), .A2 (n_65), .B1 (n_72), .B2 (a[1]),</w:t>
+      </w:r>
+    </w:p>
+    <w:p>
+      <w:r>
+        <w:t xml:space="preserve">       .ZN (n_66));</w:t>
+      </w:r>
+    </w:p>
+    <w:p>
+      <w:r>
+        <w:t xml:space="preserve">  AND3_X1 g3394__6877(.A1 (n_63), .A2 (n_1), .A3 (a[1]), .ZN (n_64));</w:t>
+      </w:r>
+    </w:p>
+    <w:p>
+      <w:r>
+        <w:t xml:space="preserve">  AND3_X1 g3395__2900(.A1 (n_63), .A2 (n_30), .A3 (a[4]), .ZN (n_62));</w:t>
+      </w:r>
+    </w:p>
+    <w:p>
+      <w:r>
+        <w:t xml:space="preserve">  AND3_X1 g3396__2391(.A1 (n_63), .A2 (n_32), .A3 (a[3]), .ZN (n_61));</w:t>
+      </w:r>
+    </w:p>
+    <w:p>
+      <w:r>
+        <w:t xml:space="preserve">  AND3_X1 g3400__7675(.A1 (n_63), .A2 (n_4), .A3 (a[6]), .ZN (n_60));</w:t>
+      </w:r>
+    </w:p>
+    <w:p>
+      <w:r>
+        <w:t xml:space="preserve">  NAND3_X1 g3399__7118(.A1 (n_63), .A2 (n_0), .A3 (a[5]), .ZN (n_59));</w:t>
+      </w:r>
+    </w:p>
+    <w:p>
+      <w:r>
+        <w:t xml:space="preserve">  AND3_X1 g3398__8757(.A1 (n_63), .A2 (n_3), .A3 (a[2]), .ZN (n_58));</w:t>
+      </w:r>
+    </w:p>
+    <w:p>
+      <w:r>
+        <w:t xml:space="preserve">  XNOR2_X1 g3374__1786(.A (n_56), .B (a[5]), .ZN (n_93));</w:t>
+      </w:r>
+    </w:p>
+    <w:p>
+      <w:r>
+        <w:t xml:space="preserve">  AOI211_X1 g3383__7114(.A (F[2]), .B (n_18), .C1 (n_8), .C2 (F[1]),</w:t>
+      </w:r>
+    </w:p>
+    <w:p>
+      <w:r>
+        <w:t xml:space="preserve">       .ZN (n_54));</w:t>
+      </w:r>
+    </w:p>
+    <w:p>
+      <w:r>
+        <w:t xml:space="preserve">  AOI21_X1 g3388__5266(.A (n_50), .B1 (n_52), .B2 (b[1]), .ZN (n_53));</w:t>
+      </w:r>
+    </w:p>
+    <w:p>
+      <w:r>
+        <w:t xml:space="preserve">  AOI21_X1 g3389__2250(.A (n_50), .B1 (n_52), .B2 (b[4]), .ZN (n_51));</w:t>
+      </w:r>
+    </w:p>
+    <w:p>
+      <w:r>
+        <w:t xml:space="preserve">  AOI21_X1 g3390__6083(.A (n_50), .B1 (n_52), .B2 (b[5]), .ZN (n_49));</w:t>
+      </w:r>
+    </w:p>
+    <w:p>
+      <w:r>
+        <w:t xml:space="preserve">  AOI211_X1 g3380__2703(.A (F[2]), .B (n_22), .C1 (n_10), .C2 (F[1]),</w:t>
+      </w:r>
+    </w:p>
+    <w:p>
+      <w:r>
+        <w:t xml:space="preserve">       .ZN (n_48));</w:t>
+      </w:r>
+    </w:p>
+    <w:p>
+      <w:r>
+        <w:t xml:space="preserve">  AOI21_X1 g3392__5795(.A (n_50), .B1 (n_52), .B2 (b[2]), .ZN (n_47));</w:t>
+      </w:r>
+    </w:p>
+    <w:p>
+      <w:r>
+        <w:t xml:space="preserve">  AOI21_X1 g3393__7344(.A (n_50), .B1 (n_52), .B2 (b[6]), .ZN (n_46));</w:t>
+      </w:r>
+    </w:p>
+    <w:p>
+      <w:r>
+        <w:t xml:space="preserve">  AOI211_X1 g3385__1840(.A (F[2]), .B (n_16), .C1 (n_5), .C2 (F[1]),</w:t>
+      </w:r>
+    </w:p>
+    <w:p>
+      <w:r>
+        <w:t xml:space="preserve">       .ZN (n_45));</w:t>
+      </w:r>
+    </w:p>
+    <w:p>
+      <w:r>
+        <w:t xml:space="preserve">  AOI211_X1 g3384__5019(.A (F[2]), .B (n_17), .C1 (n_9), .C2 (F[1]),</w:t>
+      </w:r>
+    </w:p>
+    <w:p>
+      <w:r>
+        <w:t xml:space="preserve">       .ZN (n_44));</w:t>
+      </w:r>
+    </w:p>
+    <w:p>
+      <w:r>
+        <w:t xml:space="preserve">  AOI211_X1 g3379__1857(.A (F[2]), .B (n_15), .C1 (n_6), .C2 (F[1]),</w:t>
+      </w:r>
+    </w:p>
+    <w:p>
+      <w:r>
+        <w:t xml:space="preserve">       .ZN (n_43));</w:t>
+      </w:r>
+    </w:p>
+    <w:p>
+      <w:r>
+        <w:t xml:space="preserve">  AOI21_X1 g3391__9906(.A (n_50), .B1 (n_52), .B2 (b[3]), .ZN (n_42));</w:t>
+      </w:r>
+    </w:p>
+    <w:p>
+      <w:r>
+        <w:t xml:space="preserve">  OR2_X1 g3410__8780(.A1 (n_40), .A2 (b[7]), .ZN (n_41));</w:t>
+      </w:r>
+    </w:p>
+    <w:p>
+      <w:r>
+        <w:lastRenderedPageBreak/>
+        <w:t xml:space="preserve">  OAI22_X1 g3387__4296(.A1 (n_7), .A2 (a[7]), .B1 (n_19), .B2 (b[7]),</w:t>
+      </w:r>
+    </w:p>
+    <w:p>
+      <w:r>
+        <w:t xml:space="preserve">       .ZN (n_39));</w:t>
+      </w:r>
+    </w:p>
+    <w:p>
+      <w:r>
+        <w:t xml:space="preserve">  MUX2_X1 g3386__3772(.A (n_33), .B (a[0]), .S (b[0]), .Z (n_38));</w:t>
+      </w:r>
+    </w:p>
+    <w:p>
+      <w:r>
+        <w:t xml:space="preserve">  AOI22_X1 g3397__1474(.A1 (n_36), .A2 (a[4]), .B1 (n_13), .B2 (a[6]),</w:t>
+      </w:r>
+    </w:p>
+    <w:p>
+      <w:r>
+        <w:t xml:space="preserve">       .ZN (n_37));</w:t>
+      </w:r>
+    </w:p>
+    <w:p>
+      <w:r>
+        <w:t xml:space="preserve">  INV_X1 g3408(.A (n_50), .ZN (n_35));</w:t>
+      </w:r>
+    </w:p>
+    <w:p>
+      <w:r>
+        <w:t xml:space="preserve">  XNOR2_X1 g3404__4547(.A (n_33), .B (n_32), .ZN (n_34));</w:t>
+      </w:r>
+    </w:p>
+    <w:p>
+      <w:r>
+        <w:t xml:space="preserve">  XNOR2_X1 g3401__9682(.A (n_33), .B (n_30), .ZN (n_31));</w:t>
+      </w:r>
+    </w:p>
+    <w:p>
+      <w:r>
+        <w:t xml:space="preserve">  INV_X1 g3416(.A (n_23), .ZN (n_29));</w:t>
+      </w:r>
+    </w:p>
+    <w:p>
+      <w:r>
+        <w:t xml:space="preserve">  NOR2_X1 g3414__2683(.A1 (n_14), .A2 (F[0]), .ZN (n_63));</w:t>
+      </w:r>
+    </w:p>
+    <w:p>
+      <w:r>
+        <w:t xml:space="preserve">  XNOR2_X1 g3403__1309(.A (n_27), .B (b[6]), .ZN (n_28));</w:t>
+      </w:r>
+    </w:p>
+    <w:p>
+      <w:r>
+        <w:t xml:space="preserve">  XNOR2_X1 g3402__6877(.A (n_27), .B (b[2]), .ZN (n_26));</w:t>
+      </w:r>
+    </w:p>
+    <w:p>
+      <w:r>
+        <w:t xml:space="preserve">  XNOR2_X1 g3406__2900(.A (n_27), .B (b[7]), .ZN (n_25));</w:t>
+      </w:r>
+    </w:p>
+    <w:p>
+      <w:r>
+        <w:t xml:space="preserve">  XNOR2_X1 g3405__2391(.A (n_27), .B (b[5]), .ZN (n_56));</w:t>
+      </w:r>
+    </w:p>
+    <w:p>
+      <w:r>
+        <w:t xml:space="preserve">  XNOR2_X1 g3407__7675(.A (n_27), .B (b[1]), .ZN (n_24));</w:t>
+      </w:r>
+    </w:p>
+    <w:p>
+      <w:r>
+        <w:t xml:space="preserve">  AOI21_X1 g3420__7118(.A (n_36), .B1 (a[0]), .B2 (F[1]), .ZN (n_23));</w:t>
+      </w:r>
+    </w:p>
+    <w:p>
+      <w:r>
+        <w:t xml:space="preserve">  AND2_X1 g3412__8757(.A1 (n_36), .A2 (F[2]), .ZN (n_73));</w:t>
+      </w:r>
+    </w:p>
+    <w:p>
+      <w:r>
+        <w:t xml:space="preserve">  AND2_X1 g3415__1786(.A1 (n_52), .A2 (F[0]), .ZN (n_50));</w:t>
+      </w:r>
+    </w:p>
+    <w:p>
+      <w:r>
+        <w:t xml:space="preserve">  AOI21_X1 g3409__5953(.A (n_21), .B1 (a[3]), .B2 (b[3]), .ZN (n_22));</w:t>
+      </w:r>
+    </w:p>
+    <w:p>
+      <w:r>
+        <w:t xml:space="preserve">  AOI21_X1 g3411__5703(.A (n_21), .B1 (a[5]), .B2 (b[5]), .ZN (n_20));</w:t>
+      </w:r>
+    </w:p>
+    <w:p>
+      <w:r>
+        <w:t xml:space="preserve">  INV_X1 g3424(.A (n_19), .ZN (n_40));</w:t>
+      </w:r>
+    </w:p>
+    <w:p>
+      <w:r>
+        <w:t xml:space="preserve">  NOR2_X1 g3413__7114(.A1 (n_21), .A2 (n_76), .ZN (n_72));</w:t>
+      </w:r>
+    </w:p>
+    <w:p>
+      <w:r>
+        <w:t xml:space="preserve">  AOI21_X1 g3419__5266(.A (n_21), .B1 (a[1]), .B2 (b[1]), .ZN (n_18));</w:t>
+      </w:r>
+    </w:p>
+    <w:p>
+      <w:r>
+        <w:t xml:space="preserve">  AOI21_X1 g3418__2250(.A (n_21), .B1 (a[6]), .B2 (b[6]), .ZN (n_17));</w:t>
+      </w:r>
+    </w:p>
+    <w:p>
+      <w:r>
+        <w:t xml:space="preserve">  AOI21_X1 g3417__6083(.A (n_21), .B1 (a[2]), .B2 (b[2]), .ZN (n_16));</w:t>
+      </w:r>
+    </w:p>
+    <w:p>
+      <w:r>
+        <w:t xml:space="preserve">  AOI21_X1 g3422__2703(.A (n_21), .B1 (a[4]), .B2 (b[4]), .ZN (n_15));</w:t>
+      </w:r>
+    </w:p>
+    <w:p>
+      <w:r>
+        <w:lastRenderedPageBreak/>
+        <w:t xml:space="preserve">  INV_X1 g3425(.A (n_52), .ZN (n_14));</w:t>
+      </w:r>
+    </w:p>
+    <w:p>
+      <w:r>
+        <w:t xml:space="preserve">  INV_X1 g3432(.A (n_21), .ZN (n_13));</w:t>
+      </w:r>
+    </w:p>
+    <w:p>
+      <w:r>
+        <w:t xml:space="preserve">  NOR3_X1 g3421__5795(.A1 (n_11), .A2 (a[5]), .A3 (b[5]), .ZN (n_12));</w:t>
+      </w:r>
+    </w:p>
+    <w:p>
+      <w:r>
+        <w:t xml:space="preserve">  NOR2_X1 g3429__7344(.A1 (n_11), .A2 (F[0]), .ZN (n_36));</w:t>
+      </w:r>
+    </w:p>
+    <w:p>
+      <w:r>
+        <w:t xml:space="preserve">  NAND2_X1 g3428__1840(.A1 (n_2), .A2 (a[7]), .ZN (n_19));</w:t>
+      </w:r>
+    </w:p>
+    <w:p>
+      <w:r>
+        <w:t xml:space="preserve">  XOR2_X1 g3423__5019(.A (a[0]), .B (b[0]), .Z (n_65));</w:t>
+      </w:r>
+    </w:p>
+    <w:p>
+      <w:r>
+        <w:t xml:space="preserve">  INV_X1 g3426(.A (n_27), .ZN (n_33));</w:t>
+      </w:r>
+    </w:p>
+    <w:p>
+      <w:r>
+        <w:t xml:space="preserve">  NOR2_X1 g3430__1857(.A1 (n_76), .A2 (F[1]), .ZN (n_52));</w:t>
+      </w:r>
+    </w:p>
+    <w:p>
+      <w:r>
+        <w:t xml:space="preserve">  NOR2_X1 g3435__9906(.A1 (a[3]), .A2 (b[3]), .ZN (n_10));</w:t>
+      </w:r>
+    </w:p>
+    <w:p>
+      <w:r>
+        <w:t xml:space="preserve">  NOR2_X1 g3436__8780(.A1 (a[6]), .A2 (b[6]), .ZN (n_9));</w:t>
+      </w:r>
+    </w:p>
+    <w:p>
+      <w:r>
+        <w:t xml:space="preserve">  NOR2_X1 g3431__4296(.A1 (F[1]), .A2 (F[0]), .ZN (n_27));</w:t>
+      </w:r>
+    </w:p>
+    <w:p>
+      <w:r>
+        <w:t xml:space="preserve">  NAND2_X1 g3438__3772(.A1 (F[1]), .A2 (F[0]), .ZN (n_21));</w:t>
+      </w:r>
+    </w:p>
+    <w:p>
+      <w:r>
+        <w:t xml:space="preserve">  NOR2_X1 g3434__1474(.A1 (a[1]), .A2 (b[1]), .ZN (n_8));</w:t>
+      </w:r>
+    </w:p>
+    <w:p>
+      <w:r>
+        <w:t xml:space="preserve">  NOR2_X1 g3427__4547(.A1 (b[7]), .A2 (F[0]), .ZN (n_7));</w:t>
+      </w:r>
+    </w:p>
+    <w:p>
+      <w:r>
+        <w:t xml:space="preserve">  NOR2_X1 g3433__9682(.A1 (a[4]), .A2 (b[4]), .ZN (n_6));</w:t>
+      </w:r>
+    </w:p>
+    <w:p>
+      <w:r>
+        <w:t xml:space="preserve">  NOR2_X1 g3437__2683(.A1 (a[2]), .A2 (b[2]), .ZN (n_5));</w:t>
+      </w:r>
+    </w:p>
+    <w:p>
+      <w:r>
+        <w:t xml:space="preserve">  INV_X1 g3445(.A (b[6]), .ZN (n_4));</w:t>
+      </w:r>
+    </w:p>
+    <w:p>
+      <w:r>
+        <w:t xml:space="preserve">  INV_X1 g3443(.A (b[2]), .ZN (n_3));</w:t>
+      </w:r>
+    </w:p>
+    <w:p>
+      <w:r>
+        <w:t xml:space="preserve">  INV_X1 g3441(.A (F[0]), .ZN (n_2));</w:t>
+      </w:r>
+    </w:p>
+    <w:p>
+      <w:r>
+        <w:t xml:space="preserve">  INV_X1 g3447(.A (F[1]), .ZN (n_11));</w:t>
+      </w:r>
+    </w:p>
+    <w:p>
+      <w:r>
+        <w:t xml:space="preserve">  INV_X1 g3444(.A (b[1]), .ZN (n_1));</w:t>
+      </w:r>
+    </w:p>
+    <w:p>
+      <w:r>
+        <w:t xml:space="preserve">  INV_X1 g3442(.A (b[5]), .ZN (n_0));</w:t>
+      </w:r>
+    </w:p>
+    <w:p>
+      <w:r>
+        <w:t xml:space="preserve">  INV_X1 g3440(.A (b[4]), .ZN (n_30));</w:t>
+      </w:r>
+    </w:p>
+    <w:p>
+      <w:r>
+        <w:t xml:space="preserve">  INV_X1 g3439(.A (b[3]), .ZN (n_32));</w:t>
+      </w:r>
+    </w:p>
+    <w:p>
+      <w:r>
+        <w:t xml:space="preserve">  INV_X1 g3446(.A (F[2]), .ZN (n_76));</w:t>
+      </w:r>
+    </w:p>
+    <w:p>
+      <w:r>
+        <w:t xml:space="preserve">  FA_X1 g2(.A (n_56), .B (a[5]), .CI (n_94), .CO (n_132), .S</w:t>
+      </w:r>
+    </w:p>
+    <w:p>
+      <w:r>
+        <w:lastRenderedPageBreak/>
+        <w:t xml:space="preserve">       (UNCONNECTED));</w:t>
+      </w:r>
+    </w:p>
+    <w:p>
+      <w:proofErr w:type="spellStart"/>
+      <w:r>
+        <w:t>endmodule</w:t>
+      </w:r>
+      <w:proofErr w:type="spellEnd"/>
     </w:p>
     <w:sectPr>
       <w:pgSz w:w="12240" w:h="15840"/>

</xml_diff>